<commit_message>
Add animesh contact to documentation and todo list
</commit_message>
<xml_diff>
--- a/Documentation.docx
+++ b/Documentation.docx
@@ -14,7 +14,22 @@
         <w:rPr>
           <w:rFonts w:ascii="Open Sans" w:hAnsi="Open Sans" w:cs="Open Sans"/>
         </w:rPr>
-        <w:t>MTConnectVR Documentation</w:t>
+        <w:t>MTConnectVR</w:t>
+      </w:r>
+    </w:p>
+    <w:p>
+      <w:pPr>
+        <w:pStyle w:val="Title"/>
+        <w:jc w:val="center"/>
+        <w:rPr>
+          <w:rFonts w:ascii="Open Sans" w:hAnsi="Open Sans" w:cs="Open Sans"/>
+        </w:rPr>
+      </w:pPr>
+      <w:r>
+        <w:rPr>
+          <w:rFonts w:ascii="Open Sans" w:hAnsi="Open Sans" w:cs="Open Sans"/>
+        </w:rPr>
+        <w:t>Documentation</w:t>
       </w:r>
     </w:p>
     <w:p>
@@ -36,6 +51,28 @@
         </w:r>
       </w:hyperlink>
       <w:r>
+        <w:t xml:space="preserve">&gt;, </w:t>
+      </w:r>
+      <w:proofErr w:type="spellStart"/>
+      <w:r>
+        <w:t>Animesh</w:t>
+      </w:r>
+      <w:proofErr w:type="spellEnd"/>
+      <w:r>
+        <w:t xml:space="preserve"> Singh </w:t>
+      </w:r>
+      <w:r>
+        <w:t>&lt;</w:t>
+      </w:r>
+      <w:hyperlink r:id="rId7" w:history="1">
+        <w:r>
+          <w:rPr>
+            <w:rStyle w:val="Hyperlink"/>
+          </w:rPr>
+          <w:t>animeshsingh98@gmail.com</w:t>
+        </w:r>
+      </w:hyperlink>
+      <w:r>
         <w:t>&gt;</w:t>
       </w:r>
     </w:p>
@@ -63,6 +100,8 @@
           <w:szCs w:val="40"/>
         </w:rPr>
       </w:pPr>
+      <w:bookmarkStart w:id="0" w:name="_Hlk10224667"/>
+      <w:bookmarkStart w:id="1" w:name="_GoBack"/>
       <w:r>
         <w:rPr>
           <w:rFonts w:ascii="Open Sans" w:hAnsi="Open Sans" w:cs="Open Sans"/>
@@ -88,6 +127,8 @@
         <w:t xml:space="preserve"> Overview</w:t>
       </w:r>
     </w:p>
+    <w:bookmarkEnd w:id="0"/>
+    <w:bookmarkEnd w:id="1"/>
     <w:p>
       <w:pPr>
         <w:rPr>
@@ -174,7 +215,7 @@
           <w:szCs w:val="28"/>
         </w:rPr>
       </w:pPr>
-      <w:bookmarkStart w:id="0" w:name="_Hlk8918360"/>
+      <w:bookmarkStart w:id="2" w:name="_Hlk8918360"/>
       <w:r>
         <w:rPr>
           <w:rFonts w:ascii="Consolas" w:hAnsi="Consolas" w:cs="Open Sans"/>
@@ -220,7 +261,7 @@
         <w:t>;</w:t>
       </w:r>
     </w:p>
-    <w:bookmarkEnd w:id="0"/>
+    <w:bookmarkEnd w:id="2"/>
     <w:p>
       <w:pPr>
         <w:rPr>
@@ -1687,15 +1728,7 @@
           <w:sz w:val="28"/>
           <w:szCs w:val="28"/>
         </w:rPr>
-        <w:t xml:space="preserve">(Machine machine), </w:t>
-      </w:r>
-      <w:r>
-        <w:rPr>
-          <w:rFonts w:ascii="Open Sans" w:hAnsi="Open Sans" w:cs="Open Sans"/>
-          <w:sz w:val="28"/>
-          <w:szCs w:val="28"/>
-        </w:rPr>
-        <w:t xml:space="preserve">List&lt;Machine&gt; </w:t>
+        <w:t xml:space="preserve">(Machine machine), List&lt;Machine&gt; </w:t>
       </w:r>
       <w:proofErr w:type="spellStart"/>
       <w:r>
@@ -2027,23 +2060,7 @@
           <w:sz w:val="28"/>
           <w:szCs w:val="28"/>
         </w:rPr>
-        <w:t>Returns machines of same type</w:t>
-      </w:r>
-      <w:r>
-        <w:rPr>
-          <w:rFonts w:ascii="Open Sans" w:hAnsi="Open Sans" w:cs="Open Sans"/>
-          <w:sz w:val="28"/>
-          <w:szCs w:val="28"/>
-        </w:rPr>
-        <w:t xml:space="preserve"> </w:t>
-      </w:r>
-      <w:r>
-        <w:rPr>
-          <w:rFonts w:ascii="Open Sans" w:hAnsi="Open Sans" w:cs="Open Sans"/>
-          <w:sz w:val="28"/>
-          <w:szCs w:val="28"/>
-        </w:rPr>
-        <w:t>as C# List</w:t>
+        <w:t>Returns machines of same type as C# List</w:t>
       </w:r>
       <w:r>
         <w:rPr>
@@ -2086,8 +2103,6 @@
         </w:rPr>
         <w:t>InputManager</w:t>
       </w:r>
-      <w:bookmarkStart w:id="1" w:name="_GoBack"/>
-      <w:bookmarkEnd w:id="1"/>
       <w:r>
         <w:rPr>
           <w:rFonts w:ascii="Open Sans" w:hAnsi="Open Sans" w:cs="Open Sans"/>
@@ -2230,15 +2245,7 @@
           <w:sz w:val="28"/>
           <w:szCs w:val="28"/>
         </w:rPr>
-        <w:t>inputs</w:t>
-      </w:r>
-      <w:r>
-        <w:rPr>
-          <w:rFonts w:ascii="Open Sans" w:hAnsi="Open Sans" w:cs="Open Sans"/>
-          <w:sz w:val="28"/>
-          <w:szCs w:val="28"/>
-        </w:rPr>
-        <w:t xml:space="preserve"> </w:t>
+        <w:t xml:space="preserve">inputs </w:t>
       </w:r>
       <w:r>
         <w:rPr>
@@ -3054,15 +3061,7 @@
           <w:sz w:val="28"/>
           <w:szCs w:val="28"/>
         </w:rPr>
-        <w:t>Inputs</w:t>
-      </w:r>
-      <w:r>
-        <w:rPr>
-          <w:rFonts w:ascii="Open Sans" w:hAnsi="Open Sans" w:cs="Open Sans"/>
-          <w:sz w:val="28"/>
-          <w:szCs w:val="28"/>
-        </w:rPr>
-        <w:t xml:space="preserve"> inherit the base class </w:t>
+        <w:t xml:space="preserve">Inputs inherit the base class </w:t>
       </w:r>
       <w:proofErr w:type="spellStart"/>
       <w:r>
@@ -3287,7 +3286,7 @@
         </w:rPr>
         <w:t xml:space="preserve"> data stream (</w:t>
       </w:r>
-      <w:hyperlink r:id="rId7" w:history="1">
+      <w:hyperlink r:id="rId8" w:history="1">
         <w:r>
           <w:rPr>
             <w:rStyle w:val="Hyperlink"/>
@@ -3488,7 +3487,7 @@
         </w:rPr>
         <w:t xml:space="preserve">: Base string with URL to parse from. Should be </w:t>
       </w:r>
-      <w:hyperlink r:id="rId8" w:history="1">
+      <w:hyperlink r:id="rId9" w:history="1">
         <w:r>
           <w:rPr>
             <w:rStyle w:val="Hyperlink"/>
@@ -7122,6 +7121,7 @@
   <w:style w:type="character" w:default="1" w:styleId="DefaultParagraphFont">
     <w:name w:val="Default Paragraph Font"/>
     <w:uiPriority w:val="1"/>
+    <w:semiHidden/>
     <w:unhideWhenUsed/>
   </w:style>
   <w:style w:type="table" w:default="1" w:styleId="TableNormal">
@@ -7850,7 +7850,7 @@
 </file>
 
 <file path=customXml/itemProps1.xml><?xml version="1.0" encoding="utf-8"?>
-<ds:datastoreItem xmlns:ds="http://schemas.openxmlformats.org/officeDocument/2006/customXml" ds:itemID="{7E53192E-C9B4-4F0D-A8C7-AC0A6AB7C10A}">
+<ds:datastoreItem xmlns:ds="http://schemas.openxmlformats.org/officeDocument/2006/customXml" ds:itemID="{0216836E-28C8-4EF7-99D8-C4DE93FB8FED}">
   <ds:schemaRefs>
     <ds:schemaRef ds:uri="http://schemas.openxmlformats.org/officeDocument/2006/bibliography"/>
   </ds:schemaRefs>

</xml_diff>